<commit_message>
Added new dialogs for uniform UI Fixed all bugs Added verification for entered data
</commit_message>
<xml_diff>
--- a/JTSystem/Template.docx
+++ b/JTSystem/Template.docx
@@ -392,16 +392,7 @@
                 <w:sz w:val="20"/>
                 <w:szCs w:val="20"/>
               </w:rPr>
-              <w:t xml:space="preserve">   </w:t>
-            </w:r>
-            <w:proofErr w:type="gramStart"/>
-            <w:r>
-              <w:rPr>
-                <w:rFonts w:ascii="Arial" w:hAnsi="Arial"/>
-                <w:sz w:val="20"/>
-                <w:szCs w:val="20"/>
-              </w:rPr>
-              <w:t xml:space="preserve">  </w:t>
+              <w:t xml:space="preserve">     </w:t>
             </w:r>
             <w:r>
               <w:rPr>
@@ -413,7 +404,6 @@
               </w:rPr>
               <w:t>:</w:t>
             </w:r>
-            <w:proofErr w:type="gramEnd"/>
             <w:r>
               <w:rPr>
                 <w:rFonts w:ascii="Arial" w:hAnsi="Arial"/>
@@ -556,16 +546,7 @@
                 <w:sz w:val="20"/>
                 <w:szCs w:val="20"/>
               </w:rPr>
-              <w:t xml:space="preserve">              </w:t>
-            </w:r>
-            <w:proofErr w:type="gramStart"/>
-            <w:r>
-              <w:rPr>
-                <w:rFonts w:ascii="Arial" w:hAnsi="Arial"/>
-                <w:sz w:val="20"/>
-                <w:szCs w:val="20"/>
-              </w:rPr>
-              <w:t xml:space="preserve">  </w:t>
+              <w:t xml:space="preserve">                </w:t>
             </w:r>
             <w:r>
               <w:rPr>
@@ -577,7 +558,6 @@
               </w:rPr>
               <w:t>:</w:t>
             </w:r>
-            <w:proofErr w:type="gramEnd"/>
             <w:r>
               <w:rPr>
                 <w:rFonts w:ascii="Arial" w:hAnsi="Arial"/>
@@ -823,25 +803,7 @@
                 <w:sz w:val="20"/>
                 <w:szCs w:val="20"/>
               </w:rPr>
-              <w:t>[</w:t>
-            </w:r>
-            <w:proofErr w:type="spellStart"/>
-            <w:r>
-              <w:rPr>
-                <w:rFonts w:ascii="Arial" w:hAnsi="Arial"/>
-                <w:sz w:val="20"/>
-                <w:szCs w:val="20"/>
-              </w:rPr>
-              <w:t>gstno</w:t>
-            </w:r>
-            <w:proofErr w:type="spellEnd"/>
-            <w:r>
-              <w:rPr>
-                <w:rFonts w:ascii="Arial" w:hAnsi="Arial"/>
-                <w:sz w:val="20"/>
-                <w:szCs w:val="20"/>
-              </w:rPr>
-              <w:t>]</w:t>
+              <w:t>[gstno]</w:t>
             </w:r>
             <w:bookmarkEnd w:id="6"/>
           </w:p>
@@ -905,25 +867,7 @@
                 <w:sz w:val="20"/>
                 <w:szCs w:val="20"/>
               </w:rPr>
-              <w:t>[</w:t>
-            </w:r>
-            <w:proofErr w:type="spellStart"/>
-            <w:r>
-              <w:rPr>
-                <w:rFonts w:ascii="Arial" w:hAnsi="Arial"/>
-                <w:sz w:val="20"/>
-                <w:szCs w:val="20"/>
-              </w:rPr>
-              <w:t>placesupply</w:t>
-            </w:r>
-            <w:proofErr w:type="spellEnd"/>
-            <w:r>
-              <w:rPr>
-                <w:rFonts w:ascii="Arial" w:hAnsi="Arial"/>
-                <w:sz w:val="20"/>
-                <w:szCs w:val="20"/>
-              </w:rPr>
-              <w:t>]</w:t>
+              <w:t>[placesupply]</w:t>
             </w:r>
             <w:bookmarkEnd w:id="7"/>
           </w:p>
@@ -1325,21 +1269,7 @@
               <w:rPr>
                 <w:rFonts w:ascii="Arial" w:hAnsi="Arial"/>
               </w:rPr>
-              <w:t>[</w:t>
-            </w:r>
-            <w:proofErr w:type="spellStart"/>
-            <w:r>
-              <w:rPr>
-                <w:rFonts w:ascii="Arial" w:hAnsi="Arial"/>
-              </w:rPr>
-              <w:t>productname</w:t>
-            </w:r>
-            <w:proofErr w:type="spellEnd"/>
-            <w:r>
-              <w:rPr>
-                <w:rFonts w:ascii="Arial" w:hAnsi="Arial"/>
-              </w:rPr>
-              <w:t>]</w:t>
+              <w:t>[productname]</w:t>
             </w:r>
             <w:bookmarkEnd w:id="10"/>
           </w:p>
@@ -1362,21 +1292,7 @@
               <w:rPr>
                 <w:rFonts w:ascii="Arial" w:hAnsi="Arial"/>
               </w:rPr>
-              <w:t>[</w:t>
-            </w:r>
-            <w:proofErr w:type="spellStart"/>
-            <w:r>
-              <w:rPr>
-                <w:rFonts w:ascii="Arial" w:hAnsi="Arial"/>
-              </w:rPr>
-              <w:t>hsn</w:t>
-            </w:r>
-            <w:proofErr w:type="spellEnd"/>
-            <w:r>
-              <w:rPr>
-                <w:rFonts w:ascii="Arial" w:hAnsi="Arial"/>
-              </w:rPr>
-              <w:t>]</w:t>
+              <w:t>[hsn]</w:t>
             </w:r>
             <w:bookmarkEnd w:id="11"/>
           </w:p>
@@ -1500,21 +1416,7 @@
               <w:rPr>
                 <w:rFonts w:ascii="Arial" w:hAnsi="Arial"/>
               </w:rPr>
-              <w:t>[</w:t>
-            </w:r>
-            <w:proofErr w:type="spellStart"/>
-            <w:r>
-              <w:rPr>
-                <w:rFonts w:ascii="Arial" w:hAnsi="Arial"/>
-              </w:rPr>
-              <w:t>gst</w:t>
-            </w:r>
-            <w:proofErr w:type="spellEnd"/>
-            <w:r>
-              <w:rPr>
-                <w:rFonts w:ascii="Arial" w:hAnsi="Arial"/>
-              </w:rPr>
-              <w:t>]</w:t>
+              <w:t>[gst]</w:t>
             </w:r>
             <w:bookmarkEnd w:id="16"/>
           </w:p>
@@ -1901,21 +1803,7 @@
               <w:rPr>
                 <w:rFonts w:ascii="Arial" w:hAnsi="Arial"/>
               </w:rPr>
-              <w:t>[</w:t>
-            </w:r>
-            <w:proofErr w:type="spellStart"/>
-            <w:r>
-              <w:rPr>
-                <w:rFonts w:ascii="Arial" w:hAnsi="Arial"/>
-              </w:rPr>
-              <w:t>labour</w:t>
-            </w:r>
-            <w:proofErr w:type="spellEnd"/>
-            <w:r>
-              <w:rPr>
-                <w:rFonts w:ascii="Arial" w:hAnsi="Arial"/>
-              </w:rPr>
-              <w:t>]</w:t>
+              <w:t>[labour]</w:t>
             </w:r>
             <w:bookmarkEnd w:id="19"/>
           </w:p>
@@ -2181,6 +2069,7 @@
           <w:p>
             <w:pPr>
               <w:pStyle w:val="HTMLPreformatted"/>
+              <w:jc w:val="center"/>
               <w:rPr>
                 <w:rFonts w:ascii="Arial" w:hAnsi="Arial"/>
                 <w:b/>
@@ -2190,73 +2079,12 @@
             </w:pPr>
             <w:r>
               <w:rPr>
-                <w:rFonts w:ascii="Shruti" w:hAnsi="Shruti" w:cs="Shruti" w:hint="cs"/>
-                <w:b/>
-                <w:bCs/>
-                <w:cs/>
+                <w:rFonts w:ascii="Shruti" w:hAnsi="Shruti" w:cs="Shruti"/>
+                <w:b/>
+                <w:bCs/>
                 <w:lang w:bidi="gu-IN"/>
               </w:rPr>
-              <w:t>માલ</w:t>
-            </w:r>
-            <w:r>
-              <w:rPr>
-                <w:rFonts w:ascii="Arial" w:hAnsi="Arial" w:hint="cs"/>
-                <w:b/>
-                <w:bCs/>
-                <w:cs/>
-                <w:lang w:bidi="gu-IN"/>
-              </w:rPr>
-              <w:t xml:space="preserve"> </w:t>
-            </w:r>
-            <w:r>
-              <w:rPr>
-                <w:rFonts w:ascii="Shruti" w:hAnsi="Shruti" w:cs="Shruti" w:hint="cs"/>
-                <w:b/>
-                <w:bCs/>
-                <w:cs/>
-                <w:lang w:bidi="gu-IN"/>
-              </w:rPr>
-              <w:t>લેનાર</w:t>
-            </w:r>
-            <w:r>
-              <w:rPr>
-                <w:rFonts w:ascii="Arial" w:hAnsi="Arial" w:hint="cs"/>
-                <w:b/>
-                <w:bCs/>
-                <w:cs/>
-                <w:lang w:bidi="gu-IN"/>
-              </w:rPr>
-              <w:t xml:space="preserve"> </w:t>
-            </w:r>
-            <w:r>
-              <w:rPr>
-                <w:rFonts w:ascii="Shruti" w:hAnsi="Shruti" w:cs="Shruti" w:hint="cs"/>
-                <w:b/>
-                <w:bCs/>
-                <w:cs/>
-                <w:lang w:bidi="gu-IN"/>
-              </w:rPr>
-              <w:t>ની</w:t>
-            </w:r>
-            <w:r>
-              <w:rPr>
-                <w:rFonts w:ascii="Arial" w:hAnsi="Arial" w:hint="cs"/>
-                <w:b/>
-                <w:bCs/>
-                <w:cs/>
-                <w:lang w:bidi="gu-IN"/>
-              </w:rPr>
-              <w:t xml:space="preserve"> </w:t>
-            </w:r>
-            <w:r>
-              <w:rPr>
-                <w:rFonts w:ascii="Shruti" w:hAnsi="Shruti" w:cs="Shruti" w:hint="cs"/>
-                <w:b/>
-                <w:bCs/>
-                <w:cs/>
-                <w:lang w:bidi="gu-IN"/>
-              </w:rPr>
-              <w:t>સહી</w:t>
+              <w:t>Reciever’s Sign</w:t>
             </w:r>
           </w:p>
         </w:tc>
@@ -2470,21 +2298,7 @@
               <w:rPr>
                 <w:rFonts w:ascii="Arial" w:hAnsi="Arial"/>
               </w:rPr>
-              <w:t>[</w:t>
-            </w:r>
-            <w:proofErr w:type="spellStart"/>
-            <w:r>
-              <w:rPr>
-                <w:rFonts w:ascii="Arial" w:hAnsi="Arial"/>
-              </w:rPr>
-              <w:t>cgst</w:t>
-            </w:r>
-            <w:proofErr w:type="spellEnd"/>
-            <w:r>
-              <w:rPr>
-                <w:rFonts w:ascii="Arial" w:hAnsi="Arial"/>
-              </w:rPr>
-              <w:t>]</w:t>
+              <w:t>[cgst]</w:t>
             </w:r>
             <w:bookmarkEnd w:id="26"/>
           </w:p>
@@ -2642,21 +2456,7 @@
               <w:rPr>
                 <w:rFonts w:ascii="Arial" w:hAnsi="Arial"/>
               </w:rPr>
-              <w:t>[</w:t>
-            </w:r>
-            <w:proofErr w:type="spellStart"/>
-            <w:r>
-              <w:rPr>
-                <w:rFonts w:ascii="Arial" w:hAnsi="Arial"/>
-              </w:rPr>
-              <w:t>sgst</w:t>
-            </w:r>
-            <w:proofErr w:type="spellEnd"/>
-            <w:r>
-              <w:rPr>
-                <w:rFonts w:ascii="Arial" w:hAnsi="Arial"/>
-              </w:rPr>
-              <w:t>]</w:t>
+              <w:t>[sgst]</w:t>
             </w:r>
             <w:bookmarkEnd w:id="27"/>
           </w:p>
@@ -2852,25 +2652,7 @@
                 <w:sz w:val="20"/>
                 <w:szCs w:val="20"/>
               </w:rPr>
-              <w:t>[</w:t>
-            </w:r>
-            <w:proofErr w:type="spellStart"/>
-            <w:r>
-              <w:rPr>
-                <w:rFonts w:ascii="Arial" w:hAnsi="Arial"/>
-                <w:sz w:val="20"/>
-                <w:szCs w:val="20"/>
-              </w:rPr>
-              <w:t>totalwords</w:t>
-            </w:r>
-            <w:proofErr w:type="spellEnd"/>
-            <w:r>
-              <w:rPr>
-                <w:rFonts w:ascii="Arial" w:hAnsi="Arial"/>
-                <w:sz w:val="20"/>
-                <w:szCs w:val="20"/>
-              </w:rPr>
-              <w:t>]</w:t>
+              <w:t>[totalwords]</w:t>
             </w:r>
             <w:bookmarkEnd w:id="29"/>
           </w:p>

</xml_diff>

<commit_message>
Pdf library and Template file added to build Minor improvements in template
</commit_message>
<xml_diff>
--- a/JTSystem/Template.docx
+++ b/JTSystem/Template.docx
@@ -33,7 +33,8 @@
         <w:gridCol w:w="630"/>
         <w:gridCol w:w="900"/>
         <w:gridCol w:w="900"/>
-        <w:gridCol w:w="900"/>
+        <w:gridCol w:w="535"/>
+        <w:gridCol w:w="365"/>
         <w:gridCol w:w="630"/>
         <w:gridCol w:w="90"/>
         <w:gridCol w:w="453"/>
@@ -47,7 +48,7 @@
         <w:tc>
           <w:tcPr>
             <w:tcW w:w="10440" w:type="dxa"/>
-            <w:gridSpan w:val="14"/>
+            <w:gridSpan w:val="15"/>
             <w:vAlign w:val="center"/>
             <w:hideMark/>
           </w:tcPr>
@@ -149,7 +150,7 @@
         <w:tc>
           <w:tcPr>
             <w:tcW w:w="10440" w:type="dxa"/>
-            <w:gridSpan w:val="14"/>
+            <w:gridSpan w:val="15"/>
             <w:vAlign w:val="center"/>
             <w:hideMark/>
           </w:tcPr>
@@ -350,10 +351,11 @@
         </w:tc>
         <w:tc>
           <w:tcPr>
-            <w:tcW w:w="3960" w:type="dxa"/>
-            <w:gridSpan w:val="6"/>
+            <w:tcW w:w="1435" w:type="dxa"/>
+            <w:gridSpan w:val="2"/>
             <w:tcBorders>
               <w:bottom w:val="nil"/>
+              <w:right w:val="nil"/>
             </w:tcBorders>
             <w:vAlign w:val="center"/>
           </w:tcPr>
@@ -386,14 +388,27 @@
               </w:rPr>
               <w:t>.</w:t>
             </w:r>
-            <w:r>
-              <w:rPr>
-                <w:rFonts w:ascii="Arial" w:hAnsi="Arial"/>
-                <w:sz w:val="20"/>
-                <w:szCs w:val="20"/>
-              </w:rPr>
-              <w:t xml:space="preserve">     </w:t>
-            </w:r>
+          </w:p>
+        </w:tc>
+        <w:tc>
+          <w:tcPr>
+            <w:tcW w:w="2525" w:type="dxa"/>
+            <w:gridSpan w:val="5"/>
+            <w:tcBorders>
+              <w:left w:val="nil"/>
+              <w:bottom w:val="nil"/>
+            </w:tcBorders>
+            <w:vAlign w:val="center"/>
+          </w:tcPr>
+          <w:p>
+            <w:pPr>
+              <w:spacing w:after="0" w:line="240" w:lineRule="auto"/>
+              <w:rPr>
+                <w:rFonts w:ascii="Arial" w:hAnsi="Arial"/>
+                <w:sz w:val="20"/>
+                <w:szCs w:val="20"/>
+              </w:rPr>
+            </w:pPr>
             <w:r>
               <w:rPr>
                 <w:rFonts w:ascii="Arial" w:hAnsi="Arial"/>
@@ -511,11 +526,12 @@
         </w:tc>
         <w:tc>
           <w:tcPr>
-            <w:tcW w:w="3960" w:type="dxa"/>
-            <w:gridSpan w:val="6"/>
+            <w:tcW w:w="1435" w:type="dxa"/>
+            <w:gridSpan w:val="2"/>
             <w:tcBorders>
               <w:top w:val="nil"/>
               <w:bottom w:val="nil"/>
+              <w:right w:val="nil"/>
             </w:tcBorders>
             <w:vAlign w:val="center"/>
           </w:tcPr>
@@ -540,14 +556,30 @@
               </w:rPr>
               <w:t>Date</w:t>
             </w:r>
-            <w:r>
-              <w:rPr>
-                <w:rFonts w:ascii="Arial" w:hAnsi="Arial"/>
-                <w:sz w:val="20"/>
-                <w:szCs w:val="20"/>
-              </w:rPr>
-              <w:t xml:space="preserve">                </w:t>
-            </w:r>
+          </w:p>
+        </w:tc>
+        <w:tc>
+          <w:tcPr>
+            <w:tcW w:w="2525" w:type="dxa"/>
+            <w:gridSpan w:val="5"/>
+            <w:tcBorders>
+              <w:top w:val="nil"/>
+              <w:left w:val="nil"/>
+              <w:bottom w:val="nil"/>
+            </w:tcBorders>
+            <w:vAlign w:val="center"/>
+          </w:tcPr>
+          <w:p>
+            <w:pPr>
+              <w:spacing w:after="0"/>
+              <w:rPr>
+                <w:rFonts w:eastAsia="Times New Roman"/>
+                <w:b/>
+                <w:bCs/>
+                <w:sz w:val="20"/>
+                <w:szCs w:val="20"/>
+              </w:rPr>
+            </w:pPr>
             <w:r>
               <w:rPr>
                 <w:rFonts w:ascii="Arial" w:hAnsi="Arial"/>
@@ -715,7 +747,7 @@
         <w:tc>
           <w:tcPr>
             <w:tcW w:w="3960" w:type="dxa"/>
-            <w:gridSpan w:val="6"/>
+            <w:gridSpan w:val="7"/>
             <w:tcBorders>
               <w:top w:val="nil"/>
               <w:right w:val="single" w:sz="4" w:space="0" w:color="auto"/>
@@ -803,7 +835,25 @@
                 <w:sz w:val="20"/>
                 <w:szCs w:val="20"/>
               </w:rPr>
-              <w:t>[gstno]</w:t>
+              <w:t>[</w:t>
+            </w:r>
+            <w:proofErr w:type="spellStart"/>
+            <w:r>
+              <w:rPr>
+                <w:rFonts w:ascii="Arial" w:hAnsi="Arial"/>
+                <w:sz w:val="20"/>
+                <w:szCs w:val="20"/>
+              </w:rPr>
+              <w:t>gstno</w:t>
+            </w:r>
+            <w:proofErr w:type="spellEnd"/>
+            <w:r>
+              <w:rPr>
+                <w:rFonts w:ascii="Arial" w:hAnsi="Arial"/>
+                <w:sz w:val="20"/>
+                <w:szCs w:val="20"/>
+              </w:rPr>
+              <w:t>]</w:t>
             </w:r>
             <w:bookmarkEnd w:id="6"/>
           </w:p>
@@ -867,7 +917,25 @@
                 <w:sz w:val="20"/>
                 <w:szCs w:val="20"/>
               </w:rPr>
-              <w:t>[placesupply]</w:t>
+              <w:t>[</w:t>
+            </w:r>
+            <w:proofErr w:type="spellStart"/>
+            <w:r>
+              <w:rPr>
+                <w:rFonts w:ascii="Arial" w:hAnsi="Arial"/>
+                <w:sz w:val="20"/>
+                <w:szCs w:val="20"/>
+              </w:rPr>
+              <w:t>placesupply</w:t>
+            </w:r>
+            <w:proofErr w:type="spellEnd"/>
+            <w:r>
+              <w:rPr>
+                <w:rFonts w:ascii="Arial" w:hAnsi="Arial"/>
+                <w:sz w:val="20"/>
+                <w:szCs w:val="20"/>
+              </w:rPr>
+              <w:t>]</w:t>
             </w:r>
             <w:bookmarkEnd w:id="7"/>
           </w:p>
@@ -875,7 +943,7 @@
         <w:tc>
           <w:tcPr>
             <w:tcW w:w="3960" w:type="dxa"/>
-            <w:gridSpan w:val="6"/>
+            <w:gridSpan w:val="7"/>
             <w:vAlign w:val="bottom"/>
           </w:tcPr>
           <w:p>
@@ -1136,6 +1204,7 @@
         <w:tc>
           <w:tcPr>
             <w:tcW w:w="900" w:type="dxa"/>
+            <w:gridSpan w:val="2"/>
             <w:vAlign w:val="center"/>
             <w:hideMark/>
           </w:tcPr>
@@ -1269,7 +1338,21 @@
               <w:rPr>
                 <w:rFonts w:ascii="Arial" w:hAnsi="Arial"/>
               </w:rPr>
-              <w:t>[productname]</w:t>
+              <w:t>[</w:t>
+            </w:r>
+            <w:proofErr w:type="spellStart"/>
+            <w:r>
+              <w:rPr>
+                <w:rFonts w:ascii="Arial" w:hAnsi="Arial"/>
+              </w:rPr>
+              <w:t>productname</w:t>
+            </w:r>
+            <w:proofErr w:type="spellEnd"/>
+            <w:r>
+              <w:rPr>
+                <w:rFonts w:ascii="Arial" w:hAnsi="Arial"/>
+              </w:rPr>
+              <w:t>]</w:t>
             </w:r>
             <w:bookmarkEnd w:id="10"/>
           </w:p>
@@ -1292,7 +1375,21 @@
               <w:rPr>
                 <w:rFonts w:ascii="Arial" w:hAnsi="Arial"/>
               </w:rPr>
-              <w:t>[hsn]</w:t>
+              <w:t>[</w:t>
+            </w:r>
+            <w:proofErr w:type="spellStart"/>
+            <w:r>
+              <w:rPr>
+                <w:rFonts w:ascii="Arial" w:hAnsi="Arial"/>
+              </w:rPr>
+              <w:t>hsn</w:t>
+            </w:r>
+            <w:proofErr w:type="spellEnd"/>
+            <w:r>
+              <w:rPr>
+                <w:rFonts w:ascii="Arial" w:hAnsi="Arial"/>
+              </w:rPr>
+              <w:t>]</w:t>
             </w:r>
             <w:bookmarkEnd w:id="11"/>
           </w:p>
@@ -1378,6 +1475,7 @@
         <w:tc>
           <w:tcPr>
             <w:tcW w:w="900" w:type="dxa"/>
+            <w:gridSpan w:val="2"/>
           </w:tcPr>
           <w:p>
             <w:pPr>
@@ -1416,7 +1514,21 @@
               <w:rPr>
                 <w:rFonts w:ascii="Arial" w:hAnsi="Arial"/>
               </w:rPr>
-              <w:t>[gst]</w:t>
+              <w:t>[</w:t>
+            </w:r>
+            <w:proofErr w:type="spellStart"/>
+            <w:r>
+              <w:rPr>
+                <w:rFonts w:ascii="Arial" w:hAnsi="Arial"/>
+              </w:rPr>
+              <w:t>gst</w:t>
+            </w:r>
+            <w:proofErr w:type="spellEnd"/>
+            <w:r>
+              <w:rPr>
+                <w:rFonts w:ascii="Arial" w:hAnsi="Arial"/>
+              </w:rPr>
+              <w:t>]</w:t>
             </w:r>
             <w:bookmarkEnd w:id="16"/>
           </w:p>
@@ -1536,7 +1648,7 @@
         <w:tc>
           <w:tcPr>
             <w:tcW w:w="2073" w:type="dxa"/>
-            <w:gridSpan w:val="4"/>
+            <w:gridSpan w:val="5"/>
             <w:tcBorders>
               <w:bottom w:val="single" w:sz="4" w:space="0" w:color="auto"/>
               <w:right w:val="nil"/>
@@ -1754,7 +1866,7 @@
         <w:tc>
           <w:tcPr>
             <w:tcW w:w="2073" w:type="dxa"/>
-            <w:gridSpan w:val="4"/>
+            <w:gridSpan w:val="5"/>
             <w:tcBorders>
               <w:bottom w:val="nil"/>
               <w:right w:val="nil"/>
@@ -1803,7 +1915,21 @@
               <w:rPr>
                 <w:rFonts w:ascii="Arial" w:hAnsi="Arial"/>
               </w:rPr>
-              <w:t>[labour]</w:t>
+              <w:t>[</w:t>
+            </w:r>
+            <w:proofErr w:type="spellStart"/>
+            <w:r>
+              <w:rPr>
+                <w:rFonts w:ascii="Arial" w:hAnsi="Arial"/>
+              </w:rPr>
+              <w:t>labour</w:t>
+            </w:r>
+            <w:proofErr w:type="spellEnd"/>
+            <w:r>
+              <w:rPr>
+                <w:rFonts w:ascii="Arial" w:hAnsi="Arial"/>
+              </w:rPr>
+              <w:t>]</w:t>
             </w:r>
             <w:bookmarkEnd w:id="19"/>
           </w:p>
@@ -1946,7 +2072,7 @@
         <w:tc>
           <w:tcPr>
             <w:tcW w:w="2073" w:type="dxa"/>
-            <w:gridSpan w:val="4"/>
+            <w:gridSpan w:val="5"/>
             <w:tcBorders>
               <w:top w:val="nil"/>
               <w:bottom w:val="nil"/>
@@ -2077,6 +2203,7 @@
                 <w:lang w:val="en-IN"/>
               </w:rPr>
             </w:pPr>
+            <w:proofErr w:type="spellStart"/>
             <w:r>
               <w:rPr>
                 <w:rFonts w:ascii="Shruti" w:hAnsi="Shruti" w:cs="Shruti"/>
@@ -2084,14 +2211,24 @@
                 <w:bCs/>
                 <w:lang w:bidi="gu-IN"/>
               </w:rPr>
-              <w:t>Reciever’s Sign</w:t>
+              <w:t>Reciever’s</w:t>
+            </w:r>
+            <w:proofErr w:type="spellEnd"/>
+            <w:r>
+              <w:rPr>
+                <w:rFonts w:ascii="Shruti" w:hAnsi="Shruti" w:cs="Shruti"/>
+                <w:b/>
+                <w:bCs/>
+                <w:lang w:bidi="gu-IN"/>
+              </w:rPr>
+              <w:t xml:space="preserve"> Sign</w:t>
             </w:r>
           </w:p>
         </w:tc>
         <w:tc>
           <w:tcPr>
             <w:tcW w:w="2073" w:type="dxa"/>
-            <w:gridSpan w:val="4"/>
+            <w:gridSpan w:val="5"/>
             <w:tcBorders>
               <w:top w:val="nil"/>
               <w:bottom w:val="nil"/>
@@ -2246,7 +2383,7 @@
         <w:tc>
           <w:tcPr>
             <w:tcW w:w="2073" w:type="dxa"/>
-            <w:gridSpan w:val="4"/>
+            <w:gridSpan w:val="5"/>
             <w:tcBorders>
               <w:top w:val="nil"/>
               <w:bottom w:val="nil"/>
@@ -2298,7 +2435,21 @@
               <w:rPr>
                 <w:rFonts w:ascii="Arial" w:hAnsi="Arial"/>
               </w:rPr>
-              <w:t>[cgst]</w:t>
+              <w:t>[</w:t>
+            </w:r>
+            <w:proofErr w:type="spellStart"/>
+            <w:r>
+              <w:rPr>
+                <w:rFonts w:ascii="Arial" w:hAnsi="Arial"/>
+              </w:rPr>
+              <w:t>cgst</w:t>
+            </w:r>
+            <w:proofErr w:type="spellEnd"/>
+            <w:r>
+              <w:rPr>
+                <w:rFonts w:ascii="Arial" w:hAnsi="Arial"/>
+              </w:rPr>
+              <w:t>]</w:t>
             </w:r>
             <w:bookmarkEnd w:id="26"/>
           </w:p>
@@ -2398,7 +2549,7 @@
         <w:tc>
           <w:tcPr>
             <w:tcW w:w="2073" w:type="dxa"/>
-            <w:gridSpan w:val="4"/>
+            <w:gridSpan w:val="5"/>
             <w:tcBorders>
               <w:top w:val="nil"/>
               <w:bottom w:val="nil"/>
@@ -2456,7 +2607,21 @@
               <w:rPr>
                 <w:rFonts w:ascii="Arial" w:hAnsi="Arial"/>
               </w:rPr>
-              <w:t>[sgst]</w:t>
+              <w:t>[</w:t>
+            </w:r>
+            <w:proofErr w:type="spellStart"/>
+            <w:r>
+              <w:rPr>
+                <w:rFonts w:ascii="Arial" w:hAnsi="Arial"/>
+              </w:rPr>
+              <w:t>sgst</w:t>
+            </w:r>
+            <w:proofErr w:type="spellEnd"/>
+            <w:r>
+              <w:rPr>
+                <w:rFonts w:ascii="Arial" w:hAnsi="Arial"/>
+              </w:rPr>
+              <w:t>]</w:t>
             </w:r>
             <w:bookmarkEnd w:id="27"/>
           </w:p>
@@ -2556,7 +2721,7 @@
         <w:tc>
           <w:tcPr>
             <w:tcW w:w="2073" w:type="dxa"/>
-            <w:gridSpan w:val="4"/>
+            <w:gridSpan w:val="5"/>
             <w:tcBorders>
               <w:top w:val="nil"/>
               <w:right w:val="nil"/>
@@ -2652,7 +2817,25 @@
                 <w:sz w:val="20"/>
                 <w:szCs w:val="20"/>
               </w:rPr>
-              <w:t>[totalwords]</w:t>
+              <w:t>[</w:t>
+            </w:r>
+            <w:proofErr w:type="spellStart"/>
+            <w:r>
+              <w:rPr>
+                <w:rFonts w:ascii="Arial" w:hAnsi="Arial"/>
+                <w:sz w:val="20"/>
+                <w:szCs w:val="20"/>
+              </w:rPr>
+              <w:t>totalwords</w:t>
+            </w:r>
+            <w:proofErr w:type="spellEnd"/>
+            <w:r>
+              <w:rPr>
+                <w:rFonts w:ascii="Arial" w:hAnsi="Arial"/>
+                <w:sz w:val="20"/>
+                <w:szCs w:val="20"/>
+              </w:rPr>
+              <w:t>]</w:t>
             </w:r>
             <w:bookmarkEnd w:id="29"/>
           </w:p>
@@ -2660,7 +2843,7 @@
         <w:tc>
           <w:tcPr>
             <w:tcW w:w="1530" w:type="dxa"/>
-            <w:gridSpan w:val="2"/>
+            <w:gridSpan w:val="3"/>
             <w:tcBorders>
               <w:right w:val="nil"/>
             </w:tcBorders>
@@ -2725,7 +2908,7 @@
         <w:tc>
           <w:tcPr>
             <w:tcW w:w="10440" w:type="dxa"/>
-            <w:gridSpan w:val="14"/>
+            <w:gridSpan w:val="15"/>
             <w:vAlign w:val="center"/>
             <w:hideMark/>
           </w:tcPr>

</xml_diff>